<commit_message>
juste avant de réunir les css
</commit_message>
<xml_diff>
--- a/Cours/Essais animations.docx
+++ b/Cours/Essais animations.docx
@@ -50,6 +50,28 @@
         <w:t xml:space="preserve">Transition </w:t>
       </w:r>
     </w:p>
+    <w:p>
+      <w:r>
+        <w:rPr>
+          <w:highlight w:val="yellow"/>
+        </w:rPr>
+        <w:t xml:space="preserve">Mettre les deux boutons en </w:t>
+      </w:r>
+      <w:proofErr w:type="spellStart"/>
+      <w:r>
+        <w:rPr>
+          <w:highlight w:val="yellow"/>
+        </w:rPr>
+        <w:t>absolute</w:t>
+      </w:r>
+      <w:proofErr w:type="spellEnd"/>
+      <w:r>
+        <w:rPr>
+          <w:highlight w:val="yellow"/>
+        </w:rPr>
+        <w:t xml:space="preserve"> par rapport au container pour le responsive ?</w:t>
+      </w:r>
+    </w:p>
     <w:p/>
     <w:p/>
     <w:p/>
@@ -61,53 +83,119 @@
           <w:u w:val="single"/>
         </w:rPr>
       </w:pPr>
+      <w:proofErr w:type="spellStart"/>
       <w:r>
         <w:rPr>
           <w:color w:val="auto"/>
           <w:u w:val="single"/>
         </w:rPr>
-        <w:t>Coeur :</w:t>
-      </w:r>
-    </w:p>
-    <w:p/>
-    <w:p>
-      <w:r>
-        <w:t>Se fait avec deux l</w:t>
-      </w:r>
-      <w:r>
-        <w:t xml:space="preserve">ogos </w:t>
-      </w:r>
-      <w:r>
-        <w:t xml:space="preserve"> </w:t>
-      </w:r>
-    </w:p>
-    <w:p>
-      <w:r>
-        <w:t>Opacity</w:t>
-      </w:r>
-    </w:p>
-    <w:p/>
-    <w:p>
-      <w:pPr>
-        <w:pStyle w:val="Titre1"/>
+        <w:t>Coeur</w:t>
+      </w:r>
+      <w:proofErr w:type="spellEnd"/>
+      <w:r>
         <w:rPr>
           <w:color w:val="auto"/>
           <w:u w:val="single"/>
         </w:rPr>
-      </w:pPr>
-      <w:r>
+        <w:t> :</w:t>
+      </w:r>
+    </w:p>
+    <w:p/>
+    <w:p>
+      <w:r>
+        <w:t>Se fait avec deux l</w:t>
+      </w:r>
+      <w:r>
+        <w:t xml:space="preserve">ogos </w:t>
+      </w:r>
+      <w:r>
+        <w:t xml:space="preserve"> </w:t>
+      </w:r>
+    </w:p>
+    <w:p>
+      <w:proofErr w:type="spellStart"/>
+      <w:r>
+        <w:t>Opacity</w:t>
+      </w:r>
+      <w:proofErr w:type="spellEnd"/>
+    </w:p>
+    <w:p>
+      <w:r>
+        <w:t xml:space="preserve">Mettre les deux logo dans une div </w:t>
+      </w:r>
+    </w:p>
+    <w:p>
+      <w:r>
+        <w:rPr>
+          <w:highlight w:val="yellow"/>
+        </w:rPr>
+        <w:t xml:space="preserve">Ligne 50 problème : le </w:t>
+      </w:r>
+      <w:proofErr w:type="spellStart"/>
+      <w:r>
+        <w:rPr>
+          <w:highlight w:val="yellow"/>
+        </w:rPr>
+        <w:t>hover</w:t>
+      </w:r>
+      <w:proofErr w:type="spellEnd"/>
+      <w:r>
+        <w:rPr>
+          <w:highlight w:val="yellow"/>
+        </w:rPr>
+        <w:t xml:space="preserve"> de </w:t>
+      </w:r>
+      <w:proofErr w:type="spellStart"/>
+      <w:r>
+        <w:rPr>
+          <w:highlight w:val="yellow"/>
+        </w:rPr>
+        <w:t>empty</w:t>
+      </w:r>
+      <w:proofErr w:type="spellEnd"/>
+      <w:r>
+        <w:rPr>
+          <w:highlight w:val="yellow"/>
+        </w:rPr>
+        <w:t xml:space="preserve"> n’agit pas sur le full =&gt; Pb de syntaxe ?</w:t>
+      </w:r>
+    </w:p>
+    <w:p/>
+    <w:p>
+      <w:pPr>
+        <w:pStyle w:val="Titre1"/>
         <w:rPr>
           <w:color w:val="auto"/>
           <w:u w:val="single"/>
         </w:rPr>
-        <w:t xml:space="preserve">Loading spinner : </w:t>
+      </w:pPr>
+      <w:proofErr w:type="spellStart"/>
+      <w:r>
+        <w:rPr>
+          <w:color w:val="auto"/>
+          <w:u w:val="single"/>
+        </w:rPr>
+        <w:t>Loading</w:t>
+      </w:r>
+      <w:proofErr w:type="spellEnd"/>
+      <w:r>
+        <w:rPr>
+          <w:color w:val="auto"/>
+          <w:u w:val="single"/>
+        </w:rPr>
+        <w:t xml:space="preserve"> spinner : </w:t>
       </w:r>
     </w:p>
     <w:p/>
     <w:p>
       <w:r>
-        <w:t>Transition + rotate</w:t>
-      </w:r>
+        <w:t xml:space="preserve">Transition + </w:t>
+      </w:r>
+      <w:proofErr w:type="spellStart"/>
+      <w:r>
+        <w:t>rotate</w:t>
+      </w:r>
+      <w:proofErr w:type="spellEnd"/>
     </w:p>
     <w:p/>
     <w:p/>
@@ -142,8 +230,21 @@
       </w:r>
     </w:p>
     <w:p>
-      <w:r>
-        <w:t>scaleY() + opacity   avec @keyframe</w:t>
+      <w:proofErr w:type="spellStart"/>
+      <w:r>
+        <w:t>scaleY</w:t>
+      </w:r>
+      <w:proofErr w:type="spellEnd"/>
+      <w:r>
+        <w:t xml:space="preserve">() + </w:t>
+      </w:r>
+      <w:proofErr w:type="spellStart"/>
+      <w:r>
+        <w:t>opacity</w:t>
+      </w:r>
+      <w:proofErr w:type="spellEnd"/>
+      <w:r>
+        <w:t xml:space="preserve">   avec @keyframe</w:t>
       </w:r>
     </w:p>
     <w:p/>
@@ -222,6 +323,7 @@
         </w:rPr>
         <w:t>    </w:t>
       </w:r>
+      <w:proofErr w:type="spellStart"/>
       <w:r>
         <w:rPr>
           <w:rFonts w:ascii="Consolas" w:eastAsia="Times New Roman" w:hAnsi="Consolas" w:cs="Times New Roman"/>
@@ -232,6 +334,7 @@
         </w:rPr>
         <w:t>from</w:t>
       </w:r>
+      <w:proofErr w:type="spellEnd"/>
       <w:r>
         <w:rPr>
           <w:rFonts w:ascii="Consolas" w:eastAsia="Times New Roman" w:hAnsi="Consolas" w:cs="Times New Roman"/>
@@ -265,6 +368,7 @@
         </w:rPr>
         <w:t>        </w:t>
       </w:r>
+      <w:proofErr w:type="spellStart"/>
       <w:r>
         <w:rPr>
           <w:rFonts w:ascii="Consolas" w:eastAsia="Times New Roman" w:hAnsi="Consolas" w:cs="Times New Roman"/>
@@ -275,6 +379,7 @@
         </w:rPr>
         <w:t>transform</w:t>
       </w:r>
+      <w:proofErr w:type="spellEnd"/>
       <w:r>
         <w:rPr>
           <w:rFonts w:ascii="Consolas" w:eastAsia="Times New Roman" w:hAnsi="Consolas" w:cs="Times New Roman"/>
@@ -285,6 +390,7 @@
         </w:rPr>
         <w:t>: </w:t>
       </w:r>
+      <w:proofErr w:type="spellStart"/>
       <w:r>
         <w:rPr>
           <w:rFonts w:ascii="Consolas" w:eastAsia="Times New Roman" w:hAnsi="Consolas" w:cs="Times New Roman"/>
@@ -295,6 +401,7 @@
         </w:rPr>
         <w:t>translateY</w:t>
       </w:r>
+      <w:proofErr w:type="spellEnd"/>
       <w:r>
         <w:rPr>
           <w:rFonts w:ascii="Consolas" w:eastAsia="Times New Roman" w:hAnsi="Consolas" w:cs="Times New Roman"/>
@@ -348,6 +455,7 @@
         </w:rPr>
         <w:t>        </w:t>
       </w:r>
+      <w:proofErr w:type="spellStart"/>
       <w:r>
         <w:rPr>
           <w:rFonts w:ascii="Consolas" w:eastAsia="Times New Roman" w:hAnsi="Consolas" w:cs="Times New Roman"/>
@@ -358,6 +466,7 @@
         </w:rPr>
         <w:t>opacity</w:t>
       </w:r>
+      <w:proofErr w:type="spellEnd"/>
       <w:r>
         <w:rPr>
           <w:rFonts w:ascii="Consolas" w:eastAsia="Times New Roman" w:hAnsi="Consolas" w:cs="Times New Roman"/>
@@ -432,6 +541,7 @@
           <w:szCs w:val="21"/>
           <w:lang w:eastAsia="fr-FR"/>
         </w:rPr>
+        <w:lastRenderedPageBreak/>
         <w:t>    </w:t>
       </w:r>
       <w:r>
@@ -477,6 +587,7 @@
         </w:rPr>
         <w:t>        </w:t>
       </w:r>
+      <w:proofErr w:type="spellStart"/>
       <w:r>
         <w:rPr>
           <w:rFonts w:ascii="Consolas" w:eastAsia="Times New Roman" w:hAnsi="Consolas" w:cs="Times New Roman"/>
@@ -487,6 +598,7 @@
         </w:rPr>
         <w:t>transform</w:t>
       </w:r>
+      <w:proofErr w:type="spellEnd"/>
       <w:r>
         <w:rPr>
           <w:rFonts w:ascii="Consolas" w:eastAsia="Times New Roman" w:hAnsi="Consolas" w:cs="Times New Roman"/>
@@ -497,6 +609,7 @@
         </w:rPr>
         <w:t>: </w:t>
       </w:r>
+      <w:proofErr w:type="spellStart"/>
       <w:r>
         <w:rPr>
           <w:rFonts w:ascii="Consolas" w:eastAsia="Times New Roman" w:hAnsi="Consolas" w:cs="Times New Roman"/>
@@ -507,6 +620,7 @@
         </w:rPr>
         <w:t>translateY</w:t>
       </w:r>
+      <w:proofErr w:type="spellEnd"/>
       <w:r>
         <w:rPr>
           <w:rFonts w:ascii="Consolas" w:eastAsia="Times New Roman" w:hAnsi="Consolas" w:cs="Times New Roman"/>
@@ -560,6 +674,7 @@
         </w:rPr>
         <w:t>        </w:t>
       </w:r>
+      <w:proofErr w:type="spellStart"/>
       <w:r>
         <w:rPr>
           <w:rFonts w:ascii="Consolas" w:eastAsia="Times New Roman" w:hAnsi="Consolas" w:cs="Times New Roman"/>
@@ -570,6 +685,7 @@
         </w:rPr>
         <w:t>opacity</w:t>
       </w:r>
+      <w:proofErr w:type="spellEnd"/>
       <w:r>
         <w:rPr>
           <w:rFonts w:ascii="Consolas" w:eastAsia="Times New Roman" w:hAnsi="Consolas" w:cs="Times New Roman"/>
@@ -649,13 +765,36 @@
     </w:p>
     <w:p>
       <w:r>
-        <w:lastRenderedPageBreak/>
-        <w:t xml:space="preserve">A faire pour chaque plat avec un delay ? Ou possible de l’appliquer au bloc flex avec délai d’apparition entre chaque plat ? </w:t>
-      </w:r>
-    </w:p>
-    <w:p>
-      <w:r>
-        <w:t xml:space="preserve">Utiliser nthchild </w:t>
+        <w:t xml:space="preserve">A faire pour chaque plat avec un </w:t>
+      </w:r>
+      <w:proofErr w:type="spellStart"/>
+      <w:r>
+        <w:t>delay</w:t>
+      </w:r>
+      <w:proofErr w:type="spellEnd"/>
+      <w:r>
+        <w:t xml:space="preserve"> ? Ou possible de l’appliquer au bloc </w:t>
+      </w:r>
+      <w:proofErr w:type="spellStart"/>
+      <w:r>
+        <w:t>flex</w:t>
+      </w:r>
+      <w:proofErr w:type="spellEnd"/>
+      <w:r>
+        <w:t xml:space="preserve"> avec délai d’apparition entre chaque plat ? </w:t>
+      </w:r>
+    </w:p>
+    <w:p>
+      <w:r>
+        <w:t xml:space="preserve">Utiliser </w:t>
+      </w:r>
+      <w:proofErr w:type="spellStart"/>
+      <w:r>
+        <w:t>nthchild</w:t>
+      </w:r>
+      <w:proofErr w:type="spellEnd"/>
+      <w:r>
+        <w:t xml:space="preserve"> </w:t>
       </w:r>
     </w:p>
     <w:p/>
@@ -715,23 +854,31 @@
           <w:lang w:val="en-US"/>
         </w:rPr>
       </w:pPr>
+      <w:proofErr w:type="spellStart"/>
       <w:r>
         <w:rPr>
           <w:lang w:val="en-US"/>
         </w:rPr>
-        <w:t>ScaleX + rotate</w:t>
-      </w:r>
-    </w:p>
-    <w:p>
-      <w:pPr>
+        <w:t>ScaleX</w:t>
+      </w:r>
+      <w:proofErr w:type="spellEnd"/>
+      <w:r>
         <w:rPr>
           <w:lang w:val="en-US"/>
         </w:rPr>
-      </w:pPr>
-      <w:r>
+        <w:t xml:space="preserve"> + rotate</w:t>
+      </w:r>
+    </w:p>
+    <w:p>
+      <w:pPr>
         <w:rPr>
           <w:lang w:val="en-US"/>
         </w:rPr>
+      </w:pPr>
+      <w:r>
+        <w:rPr>
+          <w:lang w:val="en-US"/>
+        </w:rPr>
         <w:t>:hover {</w:t>
       </w:r>
     </w:p>
@@ -746,20 +893,42 @@
           <w:lang w:val="en-US"/>
         </w:rPr>
         <w:tab/>
-        <w:t>Transform : scaleX(2) ;</w:t>
-      </w:r>
-    </w:p>
-    <w:p>
-      <w:pPr>
+        <w:t xml:space="preserve">Transform : </w:t>
+      </w:r>
+      <w:proofErr w:type="spellStart"/>
+      <w:r>
         <w:rPr>
           <w:lang w:val="en-US"/>
         </w:rPr>
-      </w:pPr>
+        <w:t>scaleX</w:t>
+      </w:r>
+      <w:proofErr w:type="spellEnd"/>
       <w:r>
         <w:rPr>
           <w:lang w:val="en-US"/>
         </w:rPr>
-        <w:t>Tranform-origin : 100% 50% ;</w:t>
+        <w:t>(2) ;</w:t>
+      </w:r>
+    </w:p>
+    <w:p>
+      <w:pPr>
+        <w:rPr>
+          <w:lang w:val="en-US"/>
+        </w:rPr>
+      </w:pPr>
+      <w:proofErr w:type="spellStart"/>
+      <w:r>
+        <w:rPr>
+          <w:lang w:val="en-US"/>
+        </w:rPr>
+        <w:t>Tranform</w:t>
+      </w:r>
+      <w:proofErr w:type="spellEnd"/>
+      <w:r>
+        <w:rPr>
+          <w:lang w:val="en-US"/>
+        </w:rPr>
+        <w:t>-origin : 100% 50% ;</w:t>
       </w:r>
     </w:p>
     <w:p>
@@ -1113,80 +1282,231 @@
     <w:p>
       <w:pPr>
         <w:rPr>
-          <w:lang w:val="en-US"/>
-        </w:rPr>
-      </w:pPr>
-    </w:p>
-    <w:p>
-      <w:pPr>
-        <w:rPr>
-          <w:lang w:val="en-US"/>
-        </w:rPr>
-      </w:pPr>
-    </w:p>
-    <w:p>
-      <w:pPr>
-        <w:rPr>
-          <w:lang w:val="en-US"/>
-        </w:rPr>
-      </w:pPr>
-    </w:p>
-    <w:p>
-      <w:pPr>
-        <w:rPr>
-          <w:lang w:val="en-US"/>
-        </w:rPr>
-      </w:pPr>
-    </w:p>
-    <w:p>
-      <w:pPr>
-        <w:rPr>
-          <w:lang w:val="en-US"/>
-        </w:rPr>
-      </w:pPr>
-    </w:p>
-    <w:p>
-      <w:pPr>
-        <w:rPr>
-          <w:lang w:val="en-US"/>
-        </w:rPr>
-      </w:pPr>
-    </w:p>
-    <w:p>
-      <w:pPr>
-        <w:rPr>
-          <w:lang w:val="en-US"/>
-        </w:rPr>
-      </w:pPr>
-    </w:p>
-    <w:p>
-      <w:pPr>
-        <w:rPr>
-          <w:lang w:val="en-US"/>
-        </w:rPr>
-      </w:pPr>
-    </w:p>
-    <w:p>
-      <w:pPr>
-        <w:rPr>
-          <w:lang w:val="en-US"/>
-        </w:rPr>
-      </w:pPr>
-    </w:p>
-    <w:p>
-      <w:pPr>
-        <w:rPr>
-          <w:lang w:val="en-US"/>
-        </w:rPr>
-      </w:pPr>
-    </w:p>
-    <w:p>
-      <w:pPr>
-        <w:rPr>
-          <w:lang w:val="en-US"/>
-        </w:rPr>
-      </w:pPr>
-    </w:p>
+          <w:rFonts w:ascii="Consolas" w:hAnsi="Consolas"/>
+          <w:color w:val="212121"/>
+          <w:spacing w:val="-1"/>
+          <w:shd w:val="clear" w:color="auto" w:fill="EEEEEE"/>
+        </w:rPr>
+      </w:pPr>
+      <w:r>
+        <w:t>Empêcher retour à la l</w:t>
+      </w:r>
+      <w:r>
+        <w:t xml:space="preserve">igne =&gt; </w:t>
+      </w:r>
+      <w:r>
+        <w:rPr>
+          <w:rFonts w:ascii="Consolas" w:hAnsi="Consolas"/>
+          <w:color w:val="212121"/>
+          <w:spacing w:val="-1"/>
+          <w:shd w:val="clear" w:color="auto" w:fill="EEEEEE"/>
+        </w:rPr>
+        <w:t>white-</w:t>
+      </w:r>
+      <w:proofErr w:type="spellStart"/>
+      <w:r>
+        <w:rPr>
+          <w:rFonts w:ascii="Consolas" w:hAnsi="Consolas"/>
+          <w:color w:val="212121"/>
+          <w:spacing w:val="-1"/>
+          <w:shd w:val="clear" w:color="auto" w:fill="EEEEEE"/>
+        </w:rPr>
+        <w:t>space</w:t>
+      </w:r>
+      <w:proofErr w:type="spellEnd"/>
+      <w:r>
+        <w:rPr>
+          <w:rFonts w:ascii="Consolas" w:hAnsi="Consolas"/>
+          <w:color w:val="212121"/>
+          <w:spacing w:val="-1"/>
+          <w:shd w:val="clear" w:color="auto" w:fill="EEEEEE"/>
+        </w:rPr>
+        <w:t xml:space="preserve">: </w:t>
+      </w:r>
+      <w:proofErr w:type="spellStart"/>
+      <w:r>
+        <w:rPr>
+          <w:rFonts w:ascii="Consolas" w:hAnsi="Consolas"/>
+          <w:color w:val="212121"/>
+          <w:spacing w:val="-1"/>
+          <w:shd w:val="clear" w:color="auto" w:fill="EEEEEE"/>
+        </w:rPr>
+        <w:t>nowrap</w:t>
+      </w:r>
+      <w:proofErr w:type="spellEnd"/>
+    </w:p>
+    <w:p>
+      <w:pPr>
+        <w:rPr>
+          <w:rFonts w:ascii="Consolas" w:hAnsi="Consolas"/>
+          <w:color w:val="212121"/>
+          <w:spacing w:val="-1"/>
+          <w:shd w:val="clear" w:color="auto" w:fill="EEEEEE"/>
+        </w:rPr>
+      </w:pPr>
+    </w:p>
+    <w:p>
+      <w:pPr>
+        <w:rPr>
+          <w:rFonts w:ascii="Consolas" w:hAnsi="Consolas"/>
+          <w:color w:val="212121"/>
+          <w:spacing w:val="-1"/>
+          <w:shd w:val="clear" w:color="auto" w:fill="EEEEEE"/>
+        </w:rPr>
+      </w:pPr>
+      <w:proofErr w:type="spellStart"/>
+      <w:r>
+        <w:rPr>
+          <w:rFonts w:ascii="Consolas" w:hAnsi="Consolas"/>
+          <w:color w:val="212121"/>
+          <w:spacing w:val="-1"/>
+          <w:shd w:val="clear" w:color="auto" w:fill="EEEEEE"/>
+        </w:rPr>
+        <w:t>Text-overflow</w:t>
+      </w:r>
+      <w:proofErr w:type="spellEnd"/>
+      <w:r>
+        <w:rPr>
+          <w:rFonts w:ascii="Consolas" w:hAnsi="Consolas"/>
+          <w:color w:val="212121"/>
+          <w:spacing w:val="-1"/>
+          <w:shd w:val="clear" w:color="auto" w:fill="EEEEEE"/>
+        </w:rPr>
+        <w:t xml:space="preserve"> : </w:t>
+      </w:r>
+      <w:proofErr w:type="spellStart"/>
+      <w:r>
+        <w:rPr>
+          <w:rFonts w:ascii="Consolas" w:hAnsi="Consolas"/>
+          <w:color w:val="212121"/>
+          <w:spacing w:val="-1"/>
+          <w:shd w:val="clear" w:color="auto" w:fill="EEEEEE"/>
+        </w:rPr>
+        <w:t>ellipsis</w:t>
+      </w:r>
+      <w:proofErr w:type="spellEnd"/>
+      <w:r>
+        <w:rPr>
+          <w:rFonts w:ascii="Consolas" w:hAnsi="Consolas"/>
+          <w:color w:val="212121"/>
+          <w:spacing w:val="-1"/>
+          <w:shd w:val="clear" w:color="auto" w:fill="EEEEEE"/>
+        </w:rPr>
+        <w:t> ;</w:t>
+      </w:r>
+    </w:p>
+    <w:p>
+      <w:pPr>
+        <w:rPr>
+          <w:rFonts w:ascii="Consolas" w:hAnsi="Consolas"/>
+          <w:color w:val="212121"/>
+          <w:spacing w:val="-1"/>
+          <w:shd w:val="clear" w:color="auto" w:fill="EEEEEE"/>
+        </w:rPr>
+      </w:pPr>
+      <w:r>
+        <w:rPr>
+          <w:rFonts w:ascii="Consolas" w:hAnsi="Consolas"/>
+          <w:color w:val="212121"/>
+          <w:spacing w:val="-1"/>
+          <w:shd w:val="clear" w:color="auto" w:fill="EEEEEE"/>
+        </w:rPr>
+        <w:t>White-</w:t>
+      </w:r>
+      <w:proofErr w:type="spellStart"/>
+      <w:r>
+        <w:rPr>
+          <w:rFonts w:ascii="Consolas" w:hAnsi="Consolas"/>
+          <w:color w:val="212121"/>
+          <w:spacing w:val="-1"/>
+          <w:shd w:val="clear" w:color="auto" w:fill="EEEEEE"/>
+        </w:rPr>
+        <w:t>space</w:t>
+      </w:r>
+      <w:proofErr w:type="spellEnd"/>
+      <w:r>
+        <w:rPr>
+          <w:rFonts w:ascii="Consolas" w:hAnsi="Consolas"/>
+          <w:color w:val="212121"/>
+          <w:spacing w:val="-1"/>
+          <w:shd w:val="clear" w:color="auto" w:fill="EEEEEE"/>
+        </w:rPr>
+        <w:t xml:space="preserve"> : </w:t>
+      </w:r>
+      <w:proofErr w:type="spellStart"/>
+      <w:r>
+        <w:rPr>
+          <w:rFonts w:ascii="Consolas" w:hAnsi="Consolas"/>
+          <w:color w:val="212121"/>
+          <w:spacing w:val="-1"/>
+          <w:shd w:val="clear" w:color="auto" w:fill="EEEEEE"/>
+        </w:rPr>
+        <w:t>nowrap</w:t>
+      </w:r>
+      <w:proofErr w:type="spellEnd"/>
+      <w:r>
+        <w:rPr>
+          <w:rFonts w:ascii="Consolas" w:hAnsi="Consolas"/>
+          <w:color w:val="212121"/>
+          <w:spacing w:val="-1"/>
+          <w:shd w:val="clear" w:color="auto" w:fill="EEEEEE"/>
+        </w:rPr>
+        <w:t> ;</w:t>
+      </w:r>
+    </w:p>
+    <w:p>
+      <w:proofErr w:type="spellStart"/>
+      <w:r>
+        <w:rPr>
+          <w:rFonts w:ascii="Consolas" w:hAnsi="Consolas"/>
+          <w:color w:val="212121"/>
+          <w:spacing w:val="-1"/>
+          <w:shd w:val="clear" w:color="auto" w:fill="EEEEEE"/>
+        </w:rPr>
+        <w:t>Overflow</w:t>
+      </w:r>
+      <w:proofErr w:type="spellEnd"/>
+      <w:r>
+        <w:rPr>
+          <w:rFonts w:ascii="Consolas" w:hAnsi="Consolas"/>
+          <w:color w:val="212121"/>
+          <w:spacing w:val="-1"/>
+          <w:shd w:val="clear" w:color="auto" w:fill="EEEEEE"/>
+        </w:rPr>
+        <w:t xml:space="preserve"> : </w:t>
+      </w:r>
+      <w:proofErr w:type="spellStart"/>
+      <w:r>
+        <w:rPr>
+          <w:rFonts w:ascii="Consolas" w:hAnsi="Consolas"/>
+          <w:color w:val="212121"/>
+          <w:spacing w:val="-1"/>
+          <w:shd w:val="clear" w:color="auto" w:fill="EEEEEE"/>
+        </w:rPr>
+        <w:t>hidden</w:t>
+      </w:r>
+      <w:proofErr w:type="spellEnd"/>
+      <w:r>
+        <w:rPr>
+          <w:rFonts w:ascii="Consolas" w:hAnsi="Consolas"/>
+          <w:color w:val="212121"/>
+          <w:spacing w:val="-1"/>
+          <w:shd w:val="clear" w:color="auto" w:fill="EEEEEE"/>
+        </w:rPr>
+        <w:t> ;</w:t>
+      </w:r>
+    </w:p>
+    <w:p/>
+    <w:p/>
+    <w:p/>
+    <w:p/>
+    <w:p/>
+    <w:p/>
+    <w:p/>
+    <w:p/>
+    <w:p/>
+    <w:p/>
+    <w:p/>
     <w:sectPr>
       <w:pgSz w:w="11906" w:h="16838"/>
       <w:pgMar w:top="1417" w:right="1417" w:bottom="1417" w:left="1417" w:header="708" w:footer="708" w:gutter="0"/>

</xml_diff>